<commit_message>
update homework 9 and ip lab
</commit_message>
<xml_diff>
--- a/assignment_9/2021326660024_LAURONJOHNALBERT/2021326660024_LAURONJOHNALBERT_homework9.docx
+++ b/assignment_9/2021326660024_LAURONJOHNALBERT/2021326660024_LAURONJOHNALBERT_homework9.docx
@@ -15,7 +15,7 @@
           <w:rFonts w:hint="default"/>
           <w:lang w:val="en-US"/>
         </w:rPr>
-        <w:t xml:space="preserve">Computer Networking </w:t>
+        <w:t xml:space="preserve">.cComputer Networking </w:t>
       </w:r>
     </w:p>
     <w:p>
@@ -203,9 +203,56 @@
       <w:pPr>
         <w:rPr>
           <w:rFonts w:hint="default"/>
-          <w:lang w:val="en-US"/>
-        </w:rPr>
-      </w:pPr>
+          <w:b/>
+          <w:bCs/>
+          <w:lang w:val="en-US"/>
+        </w:rPr>
+      </w:pPr>
+      <w:r>
+        <w:rPr>
+          <w:rFonts w:hint="default"/>
+          <w:b/>
+          <w:bCs/>
+          <w:lang w:val="en-US"/>
+        </w:rPr>
+        <w:t>223.1.17.0/26</w:t>
+      </w:r>
+    </w:p>
+    <w:p>
+      <w:pPr>
+        <w:rPr>
+          <w:rFonts w:hint="default"/>
+          <w:b/>
+          <w:bCs/>
+          <w:lang w:val="en-US"/>
+        </w:rPr>
+      </w:pPr>
+      <w:r>
+        <w:rPr>
+          <w:rFonts w:hint="default"/>
+          <w:b/>
+          <w:bCs/>
+          <w:lang w:val="en-US"/>
+        </w:rPr>
+        <w:t>223.1.17.128/25</w:t>
+      </w:r>
+    </w:p>
+    <w:p>
+      <w:pPr>
+        <w:rPr>
+          <w:rFonts w:hint="default"/>
+          <w:lang w:val="en-US"/>
+        </w:rPr>
+      </w:pPr>
+      <w:r>
+        <w:rPr>
+          <w:rFonts w:hint="default"/>
+          <w:b/>
+          <w:bCs/>
+          <w:lang w:val="en-US"/>
+        </w:rPr>
+        <w:t>223.1.17.192/28</w:t>
+      </w:r>
     </w:p>
     <w:p>
       <w:pPr>
@@ -275,33 +322,97 @@
           <w:rFonts w:hint="default"/>
           <w:lang w:val="en-US"/>
         </w:rPr>
-        <w:t>many datagrams would be required to s</w:t>
+        <w:t xml:space="preserve">many datagrams would be required to send an MP3 consisting of 5 million </w:t>
+      </w:r>
+    </w:p>
+    <w:p>
+      <w:pPr>
+        <w:jc w:val="left"/>
+        <w:rPr>
+          <w:rFonts w:hint="default"/>
+          <w:lang w:val="en-US"/>
+        </w:rPr>
+      </w:pPr>
+      <w:r>
+        <w:rPr>
+          <w:rFonts w:hint="default"/>
+          <w:lang w:val="en-US"/>
+        </w:rPr>
+        <w:t>bytes? Explain how you computed your answer.</w:t>
+      </w:r>
+    </w:p>
+    <w:p>
+      <w:pPr>
+        <w:jc w:val="left"/>
+        <w:rPr>
+          <w:rFonts w:hint="default"/>
+          <w:lang w:val="en-US"/>
+        </w:rPr>
+      </w:pPr>
+    </w:p>
+    <w:p>
+      <w:pPr>
+        <w:jc w:val="left"/>
+        <w:rPr>
+          <w:rFonts w:hint="default"/>
+          <w:lang w:val="en-US"/>
+        </w:rPr>
+      </w:pPr>
+      <w:r>
+        <w:drawing>
+          <wp:inline distT="0" distB="0" distL="114300" distR="114300">
+            <wp:extent cx="5139055" cy="1635760"/>
+            <wp:effectExtent l="0" t="0" r="17145" b="15240"/>
+            <wp:docPr id="1" name="Picture 1"/>
+            <wp:cNvGraphicFramePr>
+              <a:graphicFrameLocks xmlns:a="http://schemas.openxmlformats.org/drawingml/2006/main" noChangeAspect="1"/>
+            </wp:cNvGraphicFramePr>
+            <a:graphic xmlns:a="http://schemas.openxmlformats.org/drawingml/2006/main">
+              <a:graphicData uri="http://schemas.openxmlformats.org/drawingml/2006/picture">
+                <pic:pic xmlns:pic="http://schemas.openxmlformats.org/drawingml/2006/picture">
+                  <pic:nvPicPr>
+                    <pic:cNvPr id="1" name="Picture 1"/>
+                    <pic:cNvPicPr>
+                      <a:picLocks noChangeAspect="1"/>
+                    </pic:cNvPicPr>
+                  </pic:nvPicPr>
+                  <pic:blipFill>
+                    <a:blip r:embed="rId5"/>
+                    <a:srcRect t="14570" b="61105"/>
+                    <a:stretch>
+                      <a:fillRect/>
+                    </a:stretch>
+                  </pic:blipFill>
+                  <pic:spPr>
+                    <a:xfrm>
+                      <a:off x="0" y="0"/>
+                      <a:ext cx="5139055" cy="1635760"/>
+                    </a:xfrm>
+                    <a:prstGeom prst="rect">
+                      <a:avLst/>
+                    </a:prstGeom>
+                    <a:noFill/>
+                    <a:ln>
+                      <a:noFill/>
+                    </a:ln>
+                  </pic:spPr>
+                </pic:pic>
+              </a:graphicData>
+            </a:graphic>
+          </wp:inline>
+        </w:drawing>
       </w:r>
       <w:bookmarkStart w:id="0" w:name="_GoBack"/>
       <w:bookmarkEnd w:id="0"/>
-      <w:r>
-        <w:rPr>
-          <w:rFonts w:hint="default"/>
-          <w:lang w:val="en-US"/>
-        </w:rPr>
-        <w:t xml:space="preserve">end an MP3 consisting of 5 million </w:t>
-      </w:r>
-    </w:p>
-    <w:p>
-      <w:pPr>
-        <w:jc w:val="left"/>
-        <w:rPr>
-          <w:rFonts w:hint="default"/>
-          <w:lang w:val="en-US"/>
-        </w:rPr>
-      </w:pPr>
-      <w:r>
-        <w:rPr>
-          <w:rFonts w:hint="default"/>
-          <w:lang w:val="en-US"/>
-        </w:rPr>
-        <w:t>bytes? Explain how you computed your answer.</w:t>
-      </w:r>
+    </w:p>
+    <w:p>
+      <w:pPr>
+        <w:jc w:val="left"/>
+        <w:rPr>
+          <w:rFonts w:hint="default"/>
+          <w:lang w:val="en-US"/>
+        </w:rPr>
+      </w:pPr>
     </w:p>
     <w:p>
       <w:pPr>

</xml_diff>